<commit_message>
updated driver with table choices
</commit_message>
<xml_diff>
--- a/UML.docx
+++ b/UML.docx
@@ -71,10 +71,7 @@
             </w:r>
             <w:proofErr w:type="gramEnd"/>
             <w:r>
-              <w:t>name: String, price: double, department: String,</w:t>
-            </w:r>
-            <w:r>
-              <w:t xml:space="preserve"> </w:t>
+              <w:t xml:space="preserve">name: String, price: double, department: String, </w:t>
             </w:r>
             <w:proofErr w:type="spellStart"/>
             <w:r>
@@ -98,10 +95,7 @@
             </w:r>
             <w:proofErr w:type="spellEnd"/>
             <w:r>
-              <w:t>: double</w:t>
-            </w:r>
-            <w:r>
-              <w:t>)</w:t>
+              <w:t>: double)</w:t>
             </w:r>
           </w:p>
           <w:p>
@@ -429,16 +423,7 @@
             </w:r>
             <w:proofErr w:type="gramEnd"/>
             <w:r>
-              <w:t>name: String,</w:t>
-            </w:r>
-            <w:r>
-              <w:t xml:space="preserve"> </w:t>
-            </w:r>
-            <w:r>
-              <w:t>price: double, department: String,</w:t>
-            </w:r>
-            <w:r>
-              <w:t xml:space="preserve"> </w:t>
+              <w:t xml:space="preserve">name: String, price: double, department: String, </w:t>
             </w:r>
             <w:proofErr w:type="spellStart"/>
             <w:r>
@@ -446,10 +431,7 @@
             </w:r>
             <w:proofErr w:type="spellEnd"/>
             <w:r>
-              <w:t>: int,</w:t>
-            </w:r>
-            <w:r>
-              <w:t xml:space="preserve"> </w:t>
+              <w:t xml:space="preserve">: int, </w:t>
             </w:r>
             <w:proofErr w:type="spellStart"/>
             <w:r>
@@ -621,10 +603,7 @@
           </w:tcPr>
           <w:p>
             <w:r>
-              <w:t>&lt;&lt;constructor&gt;&gt;</w:t>
-            </w:r>
-            <w:r>
-              <w:t xml:space="preserve">+ </w:t>
+              <w:t xml:space="preserve">&lt;&lt;constructor&gt;&gt;+ </w:t>
             </w:r>
             <w:proofErr w:type="spellStart"/>
             <w:proofErr w:type="gramStart"/>
@@ -645,10 +624,7 @@
             </w:r>
             <w:proofErr w:type="spellEnd"/>
             <w:r>
-              <w:t>: int,</w:t>
-            </w:r>
-            <w:r>
-              <w:t xml:space="preserve"> </w:t>
+              <w:t xml:space="preserve">: int, </w:t>
             </w:r>
             <w:proofErr w:type="spellStart"/>
             <w:r>
@@ -756,15 +732,7 @@
       </w:r>
       <w:r>
         <w:br/>
-      </w:r>
-      <w:r>
-        <w:t>inherits fro</w:t>
-      </w:r>
-      <w:r>
-        <w:t>m</w:t>
-      </w:r>
-      <w:r>
-        <w:t xml:space="preserve"> </w:t>
+        <w:t xml:space="preserve">inherits from </w:t>
       </w:r>
       <w:proofErr w:type="spellStart"/>
       <w:r>
@@ -831,11 +799,48 @@
             </w:r>
             <w:proofErr w:type="gramEnd"/>
             <w:r>
-              <w:t>name: String, price: double, department: String</w:t>
+              <w:t xml:space="preserve">name: String, price: double, department: String </w:t>
+            </w:r>
+            <w:proofErr w:type="spellStart"/>
+            <w:r>
+              <w:t>stockQuantity</w:t>
+            </w:r>
+            <w:proofErr w:type="spellEnd"/>
+            <w:r>
+              <w:t xml:space="preserve">: int, </w:t>
+            </w:r>
+            <w:proofErr w:type="spellStart"/>
+            <w:r>
+              <w:t>sku</w:t>
+            </w:r>
+            <w:proofErr w:type="spellEnd"/>
+            <w:r>
+              <w:t>: String, material: String)</w:t>
+            </w:r>
+          </w:p>
+          <w:p>
+            <w:r>
+              <w:t xml:space="preserve">&lt;&lt;constructor&gt;&gt; </w:t>
+            </w:r>
+            <w:proofErr w:type="spellStart"/>
+            <w:proofErr w:type="gramStart"/>
+            <w:r>
+              <w:t>HouseHoldItem</w:t>
+            </w:r>
+            <w:proofErr w:type="spellEnd"/>
+            <w:r>
+              <w:t>(</w:t>
+            </w:r>
+            <w:proofErr w:type="gramEnd"/>
+            <w:r>
+              <w:t>name: String, price: double,</w:t>
             </w:r>
             <w:r>
               <w:t xml:space="preserve"> </w:t>
             </w:r>
+            <w:r>
+              <w:t xml:space="preserve">department: String, </w:t>
+            </w:r>
             <w:proofErr w:type="spellStart"/>
             <w:r>
               <w:t>stockQuantity</w:t>
@@ -843,55 +848,6 @@
             <w:proofErr w:type="spellEnd"/>
             <w:r>
               <w:t xml:space="preserve">: int, </w:t>
-            </w:r>
-            <w:proofErr w:type="spellStart"/>
-            <w:r>
-              <w:t>sku</w:t>
-            </w:r>
-            <w:proofErr w:type="spellEnd"/>
-            <w:r>
-              <w:t>: String, material: String)</w:t>
-            </w:r>
-          </w:p>
-          <w:p>
-            <w:r>
-              <w:t>&lt;&lt;constructor&gt;&gt;</w:t>
-            </w:r>
-            <w:r>
-              <w:t xml:space="preserve"> </w:t>
-            </w:r>
-            <w:proofErr w:type="spellStart"/>
-            <w:proofErr w:type="gramStart"/>
-            <w:r>
-              <w:t>HouseHoldItem</w:t>
-            </w:r>
-            <w:proofErr w:type="spellEnd"/>
-            <w:r>
-              <w:t>(</w:t>
-            </w:r>
-            <w:proofErr w:type="gramEnd"/>
-            <w:r>
-              <w:t>name: String, price: double,</w:t>
-            </w:r>
-            <w:r>
-              <w:t xml:space="preserve"> </w:t>
-            </w:r>
-            <w:r>
-              <w:t>department: String,</w:t>
-            </w:r>
-            <w:r>
-              <w:t xml:space="preserve"> </w:t>
-            </w:r>
-            <w:proofErr w:type="spellStart"/>
-            <w:r>
-              <w:t>stockQuantity</w:t>
-            </w:r>
-            <w:proofErr w:type="spellEnd"/>
-            <w:r>
-              <w:t>: int,</w:t>
-            </w:r>
-            <w:r>
-              <w:t xml:space="preserve"> </w:t>
             </w:r>
             <w:proofErr w:type="spellStart"/>
             <w:r>
@@ -986,12 +942,7 @@
       </w:r>
       <w:r>
         <w:br/>
-      </w:r>
-      <w:r>
-        <w:t>inherits from</w:t>
-      </w:r>
-      <w:r>
-        <w:t xml:space="preserve"> </w:t>
+        <w:t xml:space="preserve">inherits from </w:t>
       </w:r>
       <w:proofErr w:type="spellStart"/>
       <w:r>
@@ -1070,113 +1021,110 @@
             </w:r>
             <w:proofErr w:type="gramEnd"/>
             <w:r>
-              <w:t>name: String, price: double, department: String,</w:t>
+              <w:t xml:space="preserve">name: String, price: double, department: String, </w:t>
+            </w:r>
+            <w:proofErr w:type="spellStart"/>
+            <w:r>
+              <w:t>stockQuantity</w:t>
+            </w:r>
+            <w:proofErr w:type="spellEnd"/>
+            <w:r>
+              <w:t xml:space="preserve">: int, </w:t>
+            </w:r>
+            <w:proofErr w:type="spellStart"/>
+            <w:r>
+              <w:t>sku</w:t>
+            </w:r>
+            <w:proofErr w:type="spellEnd"/>
+            <w:r>
+              <w:t xml:space="preserve">: String, material: String, scent: String, </w:t>
+            </w:r>
+            <w:proofErr w:type="spellStart"/>
+            <w:r>
+              <w:t>cleaningTax</w:t>
+            </w:r>
+            <w:proofErr w:type="spellEnd"/>
+            <w:r>
+              <w:t xml:space="preserve">: double)            </w:t>
+            </w:r>
+          </w:p>
+          <w:p>
+            <w:r>
+              <w:t xml:space="preserve">+ </w:t>
+            </w:r>
+            <w:proofErr w:type="spellStart"/>
+            <w:proofErr w:type="gramStart"/>
+            <w:r>
+              <w:t>getScent</w:t>
+            </w:r>
+            <w:proofErr w:type="spellEnd"/>
+            <w:r>
+              <w:t>(</w:t>
+            </w:r>
+            <w:proofErr w:type="gramEnd"/>
+            <w:r>
+              <w:t xml:space="preserve">): String                             </w:t>
+            </w:r>
+          </w:p>
+          <w:p>
+            <w:r>
+              <w:t xml:space="preserve">+ </w:t>
+            </w:r>
+            <w:proofErr w:type="spellStart"/>
+            <w:proofErr w:type="gramStart"/>
+            <w:r>
+              <w:t>getCleaningTax</w:t>
+            </w:r>
+            <w:proofErr w:type="spellEnd"/>
+            <w:r>
+              <w:t>(</w:t>
+            </w:r>
+            <w:proofErr w:type="gramEnd"/>
+            <w:r>
+              <w:t>): double</w:t>
+            </w:r>
+          </w:p>
+          <w:p>
+            <w:r>
+              <w:t xml:space="preserve">+ </w:t>
+            </w:r>
+            <w:proofErr w:type="spellStart"/>
+            <w:proofErr w:type="gramStart"/>
+            <w:r>
+              <w:t>setScent</w:t>
+            </w:r>
+            <w:proofErr w:type="spellEnd"/>
+            <w:r>
+              <w:t>(</w:t>
+            </w:r>
+            <w:proofErr w:type="gramEnd"/>
+            <w:r>
+              <w:t>scent: String)</w:t>
             </w:r>
             <w:r>
               <w:t xml:space="preserve"> </w:t>
             </w:r>
-            <w:proofErr w:type="spellStart"/>
-            <w:r>
-              <w:t>stockQuantity</w:t>
-            </w:r>
-            <w:proofErr w:type="spellEnd"/>
-            <w:r>
-              <w:t xml:space="preserve">: int, </w:t>
-            </w:r>
-            <w:proofErr w:type="spellStart"/>
-            <w:r>
-              <w:t>sku</w:t>
-            </w:r>
-            <w:proofErr w:type="spellEnd"/>
-            <w:r>
-              <w:t xml:space="preserve">: String, material: String, scent: String, </w:t>
-            </w:r>
-            <w:proofErr w:type="spellStart"/>
+          </w:p>
+          <w:p>
+            <w:r>
+              <w:t xml:space="preserve">+ </w:t>
+            </w:r>
+            <w:proofErr w:type="spellStart"/>
+            <w:proofErr w:type="gramStart"/>
+            <w:r>
+              <w:t>setCleaningTax</w:t>
+            </w:r>
+            <w:proofErr w:type="spellEnd"/>
+            <w:r>
+              <w:t>(</w:t>
+            </w:r>
+            <w:proofErr w:type="spellStart"/>
+            <w:proofErr w:type="gramEnd"/>
             <w:r>
               <w:t>cleaningTax</w:t>
             </w:r>
             <w:proofErr w:type="spellEnd"/>
             <w:r>
-              <w:t xml:space="preserve">: double)            </w:t>
-            </w:r>
-          </w:p>
-          <w:p>
-            <w:r>
-              <w:t xml:space="preserve">+ </w:t>
-            </w:r>
-            <w:proofErr w:type="spellStart"/>
-            <w:proofErr w:type="gramStart"/>
-            <w:r>
-              <w:t>getScent</w:t>
-            </w:r>
-            <w:proofErr w:type="spellEnd"/>
-            <w:r>
-              <w:t>(</w:t>
-            </w:r>
-            <w:proofErr w:type="gramEnd"/>
-            <w:r>
-              <w:t xml:space="preserve">): String                             </w:t>
-            </w:r>
-          </w:p>
-          <w:p>
-            <w:r>
-              <w:t xml:space="preserve">+ </w:t>
-            </w:r>
-            <w:proofErr w:type="spellStart"/>
-            <w:proofErr w:type="gramStart"/>
-            <w:r>
-              <w:t>getCleaningTax</w:t>
-            </w:r>
-            <w:proofErr w:type="spellEnd"/>
-            <w:r>
-              <w:t>(</w:t>
-            </w:r>
-            <w:proofErr w:type="gramEnd"/>
-            <w:r>
-              <w:t>): double</w:t>
-            </w:r>
-          </w:p>
-          <w:p>
-            <w:r>
-              <w:t xml:space="preserve">+ </w:t>
-            </w:r>
-            <w:proofErr w:type="spellStart"/>
-            <w:proofErr w:type="gramStart"/>
-            <w:r>
-              <w:t>setScent</w:t>
-            </w:r>
-            <w:proofErr w:type="spellEnd"/>
-            <w:r>
-              <w:t>(</w:t>
-            </w:r>
-            <w:proofErr w:type="gramEnd"/>
-            <w:r>
-              <w:t>scent: String)</w:t>
-            </w:r>
-            <w:r>
-              <w:t xml:space="preserve"> </w:t>
-            </w:r>
-          </w:p>
-          <w:p>
-            <w:r>
-              <w:t xml:space="preserve">+ </w:t>
-            </w:r>
-            <w:proofErr w:type="spellStart"/>
-            <w:proofErr w:type="gramStart"/>
-            <w:r>
-              <w:t>setCleaningTax</w:t>
-            </w:r>
-            <w:proofErr w:type="spellEnd"/>
-            <w:r>
-              <w:t>(</w:t>
-            </w:r>
-            <w:proofErr w:type="spellStart"/>
-            <w:proofErr w:type="gramEnd"/>
-            <w:r>
-              <w:t>cleaningTax</w:t>
-            </w:r>
-            <w:proofErr w:type="spellEnd"/>
-            <w:r>
               <w:t xml:space="preserve">: double)     </w:t>
             </w:r>
           </w:p>
@@ -1214,251 +1162,6 @@
             <w:proofErr w:type="gramEnd"/>
             <w:r>
               <w:t>): String</w:t>
-            </w:r>
-          </w:p>
-        </w:tc>
-      </w:tr>
-    </w:tbl>
-    <w:p>
-      <w:pPr>
-        <w:jc w:val="center"/>
-      </w:pPr>
-      <w:r>
-        <w:t>▲</w:t>
-      </w:r>
-      <w:r>
-        <w:br/>
-      </w:r>
-      <w:r>
-        <w:t xml:space="preserve">inherits from </w:t>
-      </w:r>
-      <w:proofErr w:type="spellStart"/>
-      <w:r>
-        <w:t>HouseHoldItem</w:t>
-      </w:r>
-      <w:proofErr w:type="spellEnd"/>
-    </w:p>
-    <w:tbl>
-      <w:tblPr>
-        <w:tblStyle w:val="TableGrid"/>
-        <w:tblW w:w="0" w:type="auto"/>
-        <w:tblLook w:val="04A0" w:firstRow="1" w:lastRow="0" w:firstColumn="1" w:lastColumn="0" w:noHBand="0" w:noVBand="1"/>
-      </w:tblPr>
-      <w:tblGrid>
-        <w:gridCol w:w="9350"/>
-      </w:tblGrid>
-      <w:tr>
-        <w:tc>
-          <w:tcPr>
-            <w:tcW w:w="9350" w:type="dxa"/>
-          </w:tcPr>
-          <w:p>
-            <w:pPr>
-              <w:jc w:val="center"/>
-            </w:pPr>
-            <w:r>
-              <w:t>Furniture</w:t>
-            </w:r>
-          </w:p>
-        </w:tc>
-      </w:tr>
-      <w:tr>
-        <w:tc>
-          <w:tcPr>
-            <w:tcW w:w="9350" w:type="dxa"/>
-          </w:tcPr>
-          <w:p>
-            <w:r>
-              <w:t>- type: String</w:t>
-            </w:r>
-          </w:p>
-          <w:p>
-            <w:r>
-              <w:t xml:space="preserve">- </w:t>
-            </w:r>
-            <w:proofErr w:type="spellStart"/>
-            <w:r>
-              <w:t>furnitureTax</w:t>
-            </w:r>
-            <w:proofErr w:type="spellEnd"/>
-            <w:r>
-              <w:t>: double</w:t>
-            </w:r>
-          </w:p>
-        </w:tc>
-      </w:tr>
-      <w:tr>
-        <w:tc>
-          <w:tcPr>
-            <w:tcW w:w="9350" w:type="dxa"/>
-          </w:tcPr>
-          <w:p>
-            <w:r>
-              <w:t>&lt;&lt;</w:t>
-            </w:r>
-            <w:proofErr w:type="spellStart"/>
-            <w:r>
-              <w:t>contructor</w:t>
-            </w:r>
-            <w:proofErr w:type="spellEnd"/>
-            <w:r>
-              <w:t>&gt;&gt;</w:t>
-            </w:r>
-            <w:proofErr w:type="gramStart"/>
-            <w:r>
-              <w:t>Furniture(</w:t>
-            </w:r>
-            <w:proofErr w:type="gramEnd"/>
-            <w:r>
-              <w:t xml:space="preserve">name: String, price: double, department: String, </w:t>
-            </w:r>
-            <w:proofErr w:type="spellStart"/>
-            <w:r>
-              <w:t>stockQuantity</w:t>
-            </w:r>
-            <w:proofErr w:type="spellEnd"/>
-            <w:r>
-              <w:t xml:space="preserve">: </w:t>
-            </w:r>
-            <w:proofErr w:type="gramStart"/>
-            <w:r>
-              <w:t xml:space="preserve">int,   </w:t>
-            </w:r>
-            <w:proofErr w:type="gramEnd"/>
-            <w:r>
-              <w:t xml:space="preserve">             </w:t>
-            </w:r>
-            <w:proofErr w:type="spellStart"/>
-            <w:r>
-              <w:t>sku</w:t>
-            </w:r>
-            <w:proofErr w:type="spellEnd"/>
-            <w:r>
-              <w:t xml:space="preserve">: String, material: String, type: String, </w:t>
-            </w:r>
-            <w:proofErr w:type="spellStart"/>
-            <w:r>
-              <w:t>furnitureTax</w:t>
-            </w:r>
-            <w:proofErr w:type="spellEnd"/>
-            <w:r>
-              <w:t xml:space="preserve">: double) </w:t>
-            </w:r>
-          </w:p>
-          <w:p>
-            <w:r>
-              <w:t xml:space="preserve">+ </w:t>
-            </w:r>
-            <w:proofErr w:type="spellStart"/>
-            <w:proofErr w:type="gramStart"/>
-            <w:r>
-              <w:t>getType</w:t>
-            </w:r>
-            <w:proofErr w:type="spellEnd"/>
-            <w:r>
-              <w:t>(</w:t>
-            </w:r>
-            <w:proofErr w:type="gramEnd"/>
-            <w:r>
-              <w:t>): String</w:t>
-            </w:r>
-          </w:p>
-          <w:p>
-            <w:r>
-              <w:t xml:space="preserve">+ </w:t>
-            </w:r>
-            <w:proofErr w:type="spellStart"/>
-            <w:proofErr w:type="gramStart"/>
-            <w:r>
-              <w:t>getfurnitureTax</w:t>
-            </w:r>
-            <w:proofErr w:type="spellEnd"/>
-            <w:r>
-              <w:t>(</w:t>
-            </w:r>
-            <w:proofErr w:type="gramEnd"/>
-            <w:r>
-              <w:t xml:space="preserve">): double   </w:t>
-            </w:r>
-          </w:p>
-          <w:p>
-            <w:r>
-              <w:t xml:space="preserve">+ </w:t>
-            </w:r>
-            <w:proofErr w:type="spellStart"/>
-            <w:proofErr w:type="gramStart"/>
-            <w:r>
-              <w:t>setFurnitureTax</w:t>
-            </w:r>
-            <w:proofErr w:type="spellEnd"/>
-            <w:r>
-              <w:t>(</w:t>
-            </w:r>
-            <w:proofErr w:type="spellStart"/>
-            <w:proofErr w:type="gramEnd"/>
-            <w:r>
-              <w:t>furnitureTax</w:t>
-            </w:r>
-            <w:proofErr w:type="spellEnd"/>
-            <w:r>
-              <w:t>: double</w:t>
-            </w:r>
-            <w:r>
-              <w:t>)</w:t>
-            </w:r>
-          </w:p>
-          <w:p>
-            <w:r>
-              <w:t xml:space="preserve">+ </w:t>
-            </w:r>
-            <w:proofErr w:type="spellStart"/>
-            <w:proofErr w:type="gramStart"/>
-            <w:r>
-              <w:t>setType</w:t>
-            </w:r>
-            <w:proofErr w:type="spellEnd"/>
-            <w:r>
-              <w:t>(</w:t>
-            </w:r>
-            <w:proofErr w:type="gramEnd"/>
-            <w:r>
-              <w:t>type: String)</w:t>
-            </w:r>
-          </w:p>
-          <w:p>
-            <w:r>
-              <w:t xml:space="preserve">+ </w:t>
-            </w:r>
-            <w:proofErr w:type="spellStart"/>
-            <w:proofErr w:type="gramStart"/>
-            <w:r>
-              <w:t>itemPrice</w:t>
-            </w:r>
-            <w:proofErr w:type="spellEnd"/>
-            <w:r>
-              <w:t>(</w:t>
-            </w:r>
-            <w:proofErr w:type="gramEnd"/>
-            <w:r>
-              <w:t xml:space="preserve">): double </w:t>
-            </w:r>
-          </w:p>
-          <w:p>
-            <w:r>
-              <w:t xml:space="preserve">+ </w:t>
-            </w:r>
-            <w:proofErr w:type="spellStart"/>
-            <w:proofErr w:type="gramStart"/>
-            <w:r>
-              <w:t>toString</w:t>
-            </w:r>
-            <w:proofErr w:type="spellEnd"/>
-            <w:r>
-              <w:t>(</w:t>
-            </w:r>
-            <w:proofErr w:type="gramEnd"/>
-            <w:r>
-              <w:t xml:space="preserve">): String   </w:t>
             </w:r>
           </w:p>
         </w:tc>
@@ -1500,14 +1203,8 @@
               <w:jc w:val="center"/>
             </w:pPr>
             <w:r>
-              <w:lastRenderedPageBreak/>
-              <w:t xml:space="preserve">&lt;&lt;abstract&gt;&gt; </w:t>
-            </w:r>
-            <w:proofErr w:type="spellStart"/>
-            <w:r>
-              <w:t>ElectronicsItem</w:t>
-            </w:r>
-            <w:proofErr w:type="spellEnd"/>
+              <w:t>Furniture</w:t>
+            </w:r>
           </w:p>
         </w:tc>
       </w:tr>
@@ -1518,12 +1215,7 @@
           </w:tcPr>
           <w:p>
             <w:r>
-              <w:t xml:space="preserve">- brand: String </w:t>
-            </w:r>
-          </w:p>
-          <w:p>
-            <w:r>
-              <w:t xml:space="preserve">- model: String </w:t>
+              <w:t>- type: String</w:t>
             </w:r>
           </w:p>
           <w:p>
@@ -1532,16 +1224,11 @@
             </w:r>
             <w:proofErr w:type="spellStart"/>
             <w:r>
-              <w:t>warrantyPeriod</w:t>
-            </w:r>
-            <w:proofErr w:type="spellEnd"/>
-            <w:r>
-              <w:t>: int</w:t>
-            </w:r>
-          </w:p>
-          <w:p>
-            <w:r>
-              <w:t>- eTAX: double</w:t>
+              <w:t>furnitureTax</w:t>
+            </w:r>
+            <w:proofErr w:type="spellEnd"/>
+            <w:r>
+              <w:t>: double</w:t>
             </w:r>
           </w:p>
         </w:tc>
@@ -1563,27 +1250,277 @@
             <w:r>
               <w:t>&gt;&gt;</w:t>
             </w:r>
-            <w:proofErr w:type="spellStart"/>
-            <w:proofErr w:type="gramStart"/>
+            <w:proofErr w:type="gramStart"/>
+            <w:r>
+              <w:t>Furniture(</w:t>
+            </w:r>
+            <w:proofErr w:type="gramEnd"/>
+            <w:r>
+              <w:t xml:space="preserve">name: String, price: double, department: String, </w:t>
+            </w:r>
+            <w:proofErr w:type="spellStart"/>
+            <w:r>
+              <w:t>stockQuantity</w:t>
+            </w:r>
+            <w:proofErr w:type="spellEnd"/>
+            <w:r>
+              <w:t xml:space="preserve">: </w:t>
+            </w:r>
+            <w:proofErr w:type="gramStart"/>
+            <w:r>
+              <w:t xml:space="preserve">int,   </w:t>
+            </w:r>
+            <w:proofErr w:type="gramEnd"/>
+            <w:r>
+              <w:t xml:space="preserve">             </w:t>
+            </w:r>
+            <w:proofErr w:type="spellStart"/>
+            <w:r>
+              <w:t>sku</w:t>
+            </w:r>
+            <w:proofErr w:type="spellEnd"/>
+            <w:r>
+              <w:t xml:space="preserve">: String, material: String, type: String, </w:t>
+            </w:r>
+            <w:proofErr w:type="spellStart"/>
+            <w:r>
+              <w:t>furnitureTax</w:t>
+            </w:r>
+            <w:proofErr w:type="spellEnd"/>
+            <w:r>
+              <w:t xml:space="preserve">: double) </w:t>
+            </w:r>
+          </w:p>
+          <w:p>
+            <w:r>
+              <w:t xml:space="preserve">+ </w:t>
+            </w:r>
+            <w:proofErr w:type="spellStart"/>
+            <w:proofErr w:type="gramStart"/>
+            <w:r>
+              <w:t>getType</w:t>
+            </w:r>
+            <w:proofErr w:type="spellEnd"/>
+            <w:r>
+              <w:t>(</w:t>
+            </w:r>
+            <w:proofErr w:type="gramEnd"/>
+            <w:r>
+              <w:t>): String</w:t>
+            </w:r>
+          </w:p>
+          <w:p>
+            <w:r>
+              <w:t xml:space="preserve">+ </w:t>
+            </w:r>
+            <w:proofErr w:type="spellStart"/>
+            <w:proofErr w:type="gramStart"/>
+            <w:r>
+              <w:t>getfurnitureTax</w:t>
+            </w:r>
+            <w:proofErr w:type="spellEnd"/>
+            <w:r>
+              <w:t>(</w:t>
+            </w:r>
+            <w:proofErr w:type="gramEnd"/>
+            <w:r>
+              <w:t xml:space="preserve">): double   </w:t>
+            </w:r>
+          </w:p>
+          <w:p>
+            <w:r>
+              <w:t xml:space="preserve">+ </w:t>
+            </w:r>
+            <w:proofErr w:type="spellStart"/>
+            <w:proofErr w:type="gramStart"/>
+            <w:r>
+              <w:t>setFurnitureTax</w:t>
+            </w:r>
+            <w:proofErr w:type="spellEnd"/>
+            <w:r>
+              <w:t>(</w:t>
+            </w:r>
+            <w:proofErr w:type="spellStart"/>
+            <w:proofErr w:type="gramEnd"/>
+            <w:r>
+              <w:t>furnitureTax</w:t>
+            </w:r>
+            <w:proofErr w:type="spellEnd"/>
+            <w:r>
+              <w:t>: double</w:t>
+            </w:r>
+            <w:r>
+              <w:t>)</w:t>
+            </w:r>
+          </w:p>
+          <w:p>
+            <w:r>
+              <w:t xml:space="preserve">+ </w:t>
+            </w:r>
+            <w:proofErr w:type="spellStart"/>
+            <w:proofErr w:type="gramStart"/>
+            <w:r>
+              <w:t>setType</w:t>
+            </w:r>
+            <w:proofErr w:type="spellEnd"/>
+            <w:r>
+              <w:t>(</w:t>
+            </w:r>
+            <w:proofErr w:type="gramEnd"/>
+            <w:r>
+              <w:t>type: String)</w:t>
+            </w:r>
+          </w:p>
+          <w:p>
+            <w:r>
+              <w:t xml:space="preserve">+ </w:t>
+            </w:r>
+            <w:proofErr w:type="spellStart"/>
+            <w:proofErr w:type="gramStart"/>
+            <w:r>
+              <w:t>itemPrice</w:t>
+            </w:r>
+            <w:proofErr w:type="spellEnd"/>
+            <w:r>
+              <w:t>(</w:t>
+            </w:r>
+            <w:proofErr w:type="gramEnd"/>
+            <w:r>
+              <w:t xml:space="preserve">): double </w:t>
+            </w:r>
+          </w:p>
+          <w:p>
+            <w:r>
+              <w:t xml:space="preserve">+ </w:t>
+            </w:r>
+            <w:proofErr w:type="spellStart"/>
+            <w:proofErr w:type="gramStart"/>
+            <w:r>
+              <w:t>toString</w:t>
+            </w:r>
+            <w:proofErr w:type="spellEnd"/>
+            <w:r>
+              <w:t>(</w:t>
+            </w:r>
+            <w:proofErr w:type="gramEnd"/>
+            <w:r>
+              <w:t xml:space="preserve">): String   </w:t>
+            </w:r>
+          </w:p>
+        </w:tc>
+      </w:tr>
+    </w:tbl>
+    <w:p>
+      <w:pPr>
+        <w:jc w:val="center"/>
+      </w:pPr>
+      <w:r>
+        <w:t>▲</w:t>
+      </w:r>
+      <w:r>
+        <w:br/>
+        <w:t xml:space="preserve">inherits from </w:t>
+      </w:r>
+      <w:proofErr w:type="spellStart"/>
+      <w:r>
+        <w:t>HouseHoldItem</w:t>
+      </w:r>
+      <w:proofErr w:type="spellEnd"/>
+    </w:p>
+    <w:tbl>
+      <w:tblPr>
+        <w:tblStyle w:val="TableGrid"/>
+        <w:tblW w:w="0" w:type="auto"/>
+        <w:tblLook w:val="04A0" w:firstRow="1" w:lastRow="0" w:firstColumn="1" w:lastColumn="0" w:noHBand="0" w:noVBand="1"/>
+      </w:tblPr>
+      <w:tblGrid>
+        <w:gridCol w:w="9350"/>
+      </w:tblGrid>
+      <w:tr>
+        <w:tc>
+          <w:tcPr>
+            <w:tcW w:w="9350" w:type="dxa"/>
+          </w:tcPr>
+          <w:p>
+            <w:pPr>
+              <w:jc w:val="center"/>
+            </w:pPr>
+            <w:r>
+              <w:lastRenderedPageBreak/>
+              <w:t xml:space="preserve">&lt;&lt;abstract&gt;&gt; </w:t>
+            </w:r>
+            <w:proofErr w:type="spellStart"/>
             <w:r>
               <w:t>ElectronicsItem</w:t>
             </w:r>
             <w:proofErr w:type="spellEnd"/>
-            <w:r>
-              <w:t>(</w:t>
-            </w:r>
-            <w:proofErr w:type="gramEnd"/>
-            <w:r>
-              <w:t>name: String, price: double,</w:t>
-            </w:r>
-            <w:r>
-              <w:t xml:space="preserve"> </w:t>
-            </w:r>
-            <w:r>
-              <w:t>department: String,</w:t>
-            </w:r>
-            <w:r>
-              <w:t xml:space="preserve"> </w:t>
+          </w:p>
+        </w:tc>
+      </w:tr>
+      <w:tr>
+        <w:tc>
+          <w:tcPr>
+            <w:tcW w:w="9350" w:type="dxa"/>
+          </w:tcPr>
+          <w:p>
+            <w:r>
+              <w:t xml:space="preserve">- brand: String </w:t>
+            </w:r>
+          </w:p>
+          <w:p>
+            <w:r>
+              <w:t xml:space="preserve">- model: String </w:t>
+            </w:r>
+          </w:p>
+          <w:p>
+            <w:r>
+              <w:t xml:space="preserve">- </w:t>
+            </w:r>
+            <w:proofErr w:type="spellStart"/>
+            <w:r>
+              <w:t>warrantyPeriod</w:t>
+            </w:r>
+            <w:proofErr w:type="spellEnd"/>
+            <w:r>
+              <w:t>: int</w:t>
+            </w:r>
+          </w:p>
+          <w:p>
+            <w:r>
+              <w:t>- eTAX: double</w:t>
+            </w:r>
+          </w:p>
+        </w:tc>
+      </w:tr>
+      <w:tr>
+        <w:tc>
+          <w:tcPr>
+            <w:tcW w:w="9350" w:type="dxa"/>
+          </w:tcPr>
+          <w:p>
+            <w:r>
+              <w:t>&lt;&lt;</w:t>
+            </w:r>
+            <w:proofErr w:type="spellStart"/>
+            <w:r>
+              <w:t>contructor</w:t>
+            </w:r>
+            <w:proofErr w:type="spellEnd"/>
+            <w:r>
+              <w:t>&gt;&gt;</w:t>
+            </w:r>
+            <w:proofErr w:type="spellStart"/>
+            <w:proofErr w:type="gramStart"/>
+            <w:r>
+              <w:t>ElectronicsItem</w:t>
+            </w:r>
+            <w:proofErr w:type="spellEnd"/>
+            <w:r>
+              <w:t>(</w:t>
+            </w:r>
+            <w:proofErr w:type="gramEnd"/>
+            <w:r>
+              <w:t xml:space="preserve">name: String, price: double, department: String, </w:t>
             </w:r>
             <w:proofErr w:type="spellStart"/>
             <w:r>
@@ -1591,10 +1528,7 @@
             </w:r>
             <w:proofErr w:type="spellEnd"/>
             <w:r>
-              <w:t>: int,</w:t>
-            </w:r>
-            <w:r>
-              <w:t xml:space="preserve"> </w:t>
+              <w:t xml:space="preserve">: int, </w:t>
             </w:r>
             <w:proofErr w:type="spellStart"/>
             <w:r>
@@ -1923,13 +1857,7 @@
             </w:r>
             <w:proofErr w:type="gramEnd"/>
             <w:r>
-              <w:t>name: String,</w:t>
-            </w:r>
-            <w:r>
-              <w:t xml:space="preserve"> </w:t>
-            </w:r>
-            <w:r>
-              <w:t xml:space="preserve">price: double, department: String, </w:t>
+              <w:t xml:space="preserve">name: String, price: double, department: String, </w:t>
             </w:r>
             <w:proofErr w:type="spellStart"/>
             <w:r>
@@ -1937,10 +1865,7 @@
             </w:r>
             <w:proofErr w:type="spellEnd"/>
             <w:r>
-              <w:t>: int</w:t>
-            </w:r>
-            <w:r>
-              <w:t xml:space="preserve">, </w:t>
+              <w:t xml:space="preserve">: int, </w:t>
             </w:r>
             <w:proofErr w:type="spellStart"/>
             <w:r>
@@ -1948,13 +1873,7 @@
             </w:r>
             <w:proofErr w:type="spellEnd"/>
             <w:r>
-              <w:t>: String, brand: String,</w:t>
-            </w:r>
-            <w:r>
-              <w:t xml:space="preserve"> </w:t>
-            </w:r>
-            <w:r>
-              <w:t xml:space="preserve">model: String, </w:t>
+              <w:t xml:space="preserve">: String, brand: String, model: String, </w:t>
             </w:r>
             <w:proofErr w:type="spellStart"/>
             <w:r>
@@ -2212,15 +2131,7 @@
       </w:r>
       <w:r>
         <w:br/>
-      </w:r>
-      <w:r>
-        <w:t>inherits from</w:t>
-      </w:r>
-      <w:r>
-        <w:t xml:space="preserve"> </w:t>
-      </w:r>
-      <w:r>
-        <w:t xml:space="preserve">&lt;&lt;abstract&gt;&gt; </w:t>
+        <w:t xml:space="preserve">inherits from &lt;&lt;abstract&gt;&gt; </w:t>
       </w:r>
       <w:proofErr w:type="spellStart"/>
       <w:r>
@@ -2298,10 +2209,7 @@
           </w:tcPr>
           <w:p>
             <w:r>
-              <w:t>&lt;&lt;constructor&gt;&gt;</w:t>
-            </w:r>
-            <w:r>
-              <w:t xml:space="preserve">+ </w:t>
+              <w:t xml:space="preserve">&lt;&lt;constructor&gt;&gt;+ </w:t>
             </w:r>
             <w:proofErr w:type="gramStart"/>
             <w:r>
@@ -2309,13 +2217,7 @@
             </w:r>
             <w:proofErr w:type="gramEnd"/>
             <w:r>
-              <w:t>name: String,</w:t>
-            </w:r>
-            <w:r>
-              <w:t xml:space="preserve"> </w:t>
-            </w:r>
-            <w:r>
-              <w:t xml:space="preserve">price: </w:t>
+              <w:t xml:space="preserve">name: String, price: </w:t>
             </w:r>
             <w:proofErr w:type="spellStart"/>
             <w:proofErr w:type="gramStart"/>
@@ -2359,10 +2261,7 @@
             </w:r>
             <w:proofErr w:type="spellEnd"/>
             <w:r>
-              <w:t>: String, storage: int,</w:t>
-            </w:r>
-            <w:r>
-              <w:t xml:space="preserve"> </w:t>
+              <w:t xml:space="preserve">: String, storage: int, </w:t>
             </w:r>
             <w:proofErr w:type="spellStart"/>
             <w:r>
@@ -2441,8 +2340,6 @@
             </w:r>
             <w:r>
               <w:br/>
-            </w:r>
-            <w:r>
               <w:t xml:space="preserve">+ </w:t>
             </w:r>
             <w:proofErr w:type="spellStart"/>
@@ -2685,13 +2582,7 @@
             </w:r>
             <w:proofErr w:type="gramEnd"/>
             <w:r>
-              <w:t>name: String, price: double,</w:t>
-            </w:r>
-            <w:r>
-              <w:t xml:space="preserve"> </w:t>
-            </w:r>
-            <w:r>
-              <w:t xml:space="preserve">department: String, </w:t>
+              <w:t xml:space="preserve">name: String, price: double, department: String, </w:t>
             </w:r>
             <w:proofErr w:type="spellStart"/>
             <w:r>
@@ -2707,13 +2598,7 @@
             </w:r>
             <w:proofErr w:type="spellEnd"/>
             <w:r>
-              <w:t>: String, brand: String,</w:t>
-            </w:r>
-            <w:r>
-              <w:t xml:space="preserve"> </w:t>
-            </w:r>
-            <w:r>
-              <w:t xml:space="preserve">model: String, </w:t>
+              <w:t xml:space="preserve">: String, brand: String, model: String, </w:t>
             </w:r>
             <w:proofErr w:type="spellStart"/>
             <w:r>
@@ -3025,10 +2910,7 @@
           </w:tcPr>
           <w:p>
             <w:r>
-              <w:t>-</w:t>
-            </w:r>
-            <w:r>
-              <w:t xml:space="preserve"> size: double  </w:t>
+              <w:t xml:space="preserve">- size: double  </w:t>
             </w:r>
           </w:p>
           <w:p>
@@ -3076,13 +2958,7 @@
             </w:r>
             <w:proofErr w:type="gramEnd"/>
             <w:r>
-              <w:t>name: String, price: double,</w:t>
-            </w:r>
-            <w:r>
-              <w:t xml:space="preserve"> </w:t>
-            </w:r>
-            <w:r>
-              <w:t xml:space="preserve">department: String, </w:t>
+              <w:t xml:space="preserve">name: String, price: double, department: String, </w:t>
             </w:r>
             <w:proofErr w:type="spellStart"/>
             <w:r>
@@ -3229,10 +3105,7 @@
           </w:p>
           <w:p>
             <w:r>
-              <w:t>+</w:t>
-            </w:r>
-            <w:r>
-              <w:t xml:space="preserve"> </w:t>
+              <w:t xml:space="preserve">+ </w:t>
             </w:r>
             <w:proofErr w:type="spellStart"/>
             <w:proofErr w:type="gramStart"/>
@@ -3414,13 +3287,7 @@
             </w:r>
             <w:proofErr w:type="spellEnd"/>
             <w:r>
-              <w:t>: String,</w:t>
-            </w:r>
-            <w:r>
-              <w:t xml:space="preserve"> </w:t>
-            </w:r>
-            <w:r>
-              <w:t xml:space="preserve">size: double, color: String, material: String, </w:t>
+              <w:t xml:space="preserve">: String, size: double, color: String, material: String, </w:t>
             </w:r>
             <w:proofErr w:type="spellStart"/>
             <w:r>
@@ -3428,7 +3295,15 @@
             </w:r>
             <w:proofErr w:type="spellEnd"/>
             <w:r>
-              <w:t>: boolean)</w:t>
+              <w:t xml:space="preserve">: </w:t>
+            </w:r>
+            <w:proofErr w:type="spellStart"/>
+            <w:r>
+              <w:t>boolean</w:t>
+            </w:r>
+            <w:proofErr w:type="spellEnd"/>
+            <w:r>
+              <w:t>)</w:t>
             </w:r>
           </w:p>
           <w:p>
@@ -3642,16 +3517,7 @@
             </w:r>
             <w:proofErr w:type="gramEnd"/>
             <w:r>
-              <w:t>name: String,</w:t>
-            </w:r>
-            <w:r>
-              <w:t xml:space="preserve"> </w:t>
-            </w:r>
-            <w:r>
-              <w:t>price: double, department: String,</w:t>
-            </w:r>
-            <w:r>
-              <w:t xml:space="preserve"> </w:t>
+              <w:t xml:space="preserve">name: String, price: double, department: String, </w:t>
             </w:r>
             <w:proofErr w:type="spellStart"/>
             <w:r>
@@ -3659,10 +3525,7 @@
             </w:r>
             <w:proofErr w:type="spellEnd"/>
             <w:r>
-              <w:t>: int,</w:t>
-            </w:r>
-            <w:r>
-              <w:t xml:space="preserve"> </w:t>
+              <w:t xml:space="preserve">: int, </w:t>
             </w:r>
             <w:proofErr w:type="spellStart"/>
             <w:r>
@@ -3855,16 +3718,7 @@
             </w:r>
             <w:proofErr w:type="gramEnd"/>
             <w:r>
-              <w:t>name: String,</w:t>
-            </w:r>
-            <w:r>
-              <w:t xml:space="preserve"> </w:t>
-            </w:r>
-            <w:r>
-              <w:t>price: double, department: String</w:t>
-            </w:r>
-            <w:r>
-              <w:t xml:space="preserve">, </w:t>
+              <w:t xml:space="preserve">name: String, price: double, department: String, </w:t>
             </w:r>
             <w:proofErr w:type="spellStart"/>
             <w:r>
@@ -3888,13 +3742,7 @@
             </w:r>
             <w:proofErr w:type="spellEnd"/>
             <w:r>
-              <w:t>: String, size: double, color: String,</w:t>
-            </w:r>
-            <w:r>
-              <w:t xml:space="preserve"> </w:t>
-            </w:r>
-            <w:r>
-              <w:t xml:space="preserve">material: String, </w:t>
+              <w:t xml:space="preserve">: String, size: double, color: String, material: String, </w:t>
             </w:r>
             <w:proofErr w:type="spellStart"/>
             <w:r>
@@ -5017,6 +4865,7 @@
   <w:style w:type="character" w:default="1" w:styleId="DefaultParagraphFont">
     <w:name w:val="Default Paragraph Font"/>
     <w:uiPriority w:val="1"/>
+    <w:semiHidden/>
     <w:unhideWhenUsed/>
   </w:style>
   <w:style w:type="table" w:default="1" w:styleId="TableNormal">

</xml_diff>